<commit_message>
-Can completely manage components
</commit_message>
<xml_diff>
--- a/Proiect BD.docx
+++ b/Proiect BD.docx
@@ -1496,7 +1496,7 @@
           <w:sz w:val="28"/>
           <w:szCs w:val="28"/>
         </w:rPr>
-        <w:t>, phone_no, email, address, city, county, country]</w:t>
+        <w:t>, phone_no, email, address, city, country]</w:t>
       </w:r>
     </w:p>
     <w:p>
@@ -1582,45 +1582,7 @@
           <w:sz w:val="28"/>
           <w:szCs w:val="28"/>
         </w:rPr>
-        <w:t>sale, maker, warranty, stock,</w:t>
-      </w:r>
-      <w:r>
-        <w:rPr>
-          <w:i/>
-          <w:iCs/>
-          <w:color w:val="70AD47" w:themeColor="accent6"/>
-          <w:sz w:val="28"/>
-          <w:szCs w:val="28"/>
-        </w:rPr>
-        <w:t xml:space="preserve"> </w:t>
-      </w:r>
-      <w:r>
-        <w:rPr>
-          <w:i/>
-          <w:iCs/>
-          <w:color w:val="538135" w:themeColor="accent6" w:themeShade="BF"/>
-          <w:sz w:val="28"/>
-          <w:szCs w:val="28"/>
-        </w:rPr>
-        <w:t>spec</w:t>
-      </w:r>
-      <w:r>
-        <w:rPr>
-          <w:i/>
-          <w:iCs/>
-          <w:color w:val="538135" w:themeColor="accent6" w:themeShade="BF"/>
-          <w:sz w:val="28"/>
-          <w:szCs w:val="28"/>
-          <w:lang w:val="en-US"/>
-        </w:rPr>
-        <w:t>s</w:t>
-      </w:r>
-      <w:r>
-        <w:rPr>
-          <w:sz w:val="28"/>
-          <w:szCs w:val="28"/>
-        </w:rPr>
-        <w:t>]</w:t>
+        <w:t>sale, maker, warranty, stock]</w:t>
       </w:r>
     </w:p>
     <w:p>
@@ -1788,6 +1750,123 @@
           <w:szCs w:val="28"/>
           <w:lang w:val="en-US"/>
         </w:rPr>
+        <w:t>Component</w:t>
+      </w:r>
+      <w:r>
+        <w:rPr>
+          <w:sz w:val="28"/>
+          <w:szCs w:val="28"/>
+          <w:lang w:val="en-US"/>
+        </w:rPr>
+        <w:t>Restrictions</w:t>
+      </w:r>
+      <w:proofErr w:type="spellEnd"/>
+      <w:r>
+        <w:rPr>
+          <w:sz w:val="28"/>
+          <w:szCs w:val="28"/>
+        </w:rPr>
+        <w:t xml:space="preserve"> </w:t>
+      </w:r>
+      <w:r>
+        <w:rPr>
+          <w:sz w:val="28"/>
+          <w:szCs w:val="28"/>
+        </w:rPr>
+        <w:t>[</w:t>
+      </w:r>
+      <w:proofErr w:type="gramStart"/>
+      <w:r>
+        <w:rPr>
+          <w:color w:val="FF0000"/>
+          <w:sz w:val="28"/>
+          <w:szCs w:val="28"/>
+          <w:u w:val="single"/>
+        </w:rPr>
+        <w:t>id</w:t>
+      </w:r>
+      <w:r>
+        <w:rPr>
+          <w:sz w:val="28"/>
+          <w:szCs w:val="28"/>
+        </w:rPr>
+        <w:t xml:space="preserve">, </w:t>
+      </w:r>
+      <w:r>
+        <w:rPr>
+          <w:sz w:val="28"/>
+          <w:szCs w:val="28"/>
+          <w:lang w:val="en-US"/>
+        </w:rPr>
+        <w:t xml:space="preserve"> </w:t>
+      </w:r>
+      <w:r>
+        <w:rPr>
+          <w:color w:val="538135" w:themeColor="accent6" w:themeShade="BF"/>
+          <w:sz w:val="28"/>
+          <w:szCs w:val="28"/>
+          <w:lang w:val="en-US"/>
+        </w:rPr>
+        <w:t>spec</w:t>
+      </w:r>
+      <w:proofErr w:type="gramEnd"/>
+      <w:r>
+        <w:rPr>
+          <w:color w:val="538135" w:themeColor="accent6" w:themeShade="BF"/>
+          <w:sz w:val="28"/>
+          <w:szCs w:val="28"/>
+          <w:lang w:val="en-US"/>
+        </w:rPr>
+        <w:t>1</w:t>
+      </w:r>
+      <w:r>
+        <w:rPr>
+          <w:sz w:val="28"/>
+          <w:szCs w:val="28"/>
+          <w:lang w:val="en-US"/>
+        </w:rPr>
+        <w:t xml:space="preserve">, must, </w:t>
+      </w:r>
+      <w:r>
+        <w:rPr>
+          <w:color w:val="538135" w:themeColor="accent6" w:themeShade="BF"/>
+          <w:sz w:val="28"/>
+          <w:szCs w:val="28"/>
+          <w:lang w:val="en-US"/>
+        </w:rPr>
+        <w:t>spec2</w:t>
+      </w:r>
+      <w:r>
+        <w:rPr>
+          <w:color w:val="538135" w:themeColor="accent6" w:themeShade="BF"/>
+          <w:sz w:val="28"/>
+          <w:szCs w:val="28"/>
+          <w:lang w:val="en-US"/>
+        </w:rPr>
+        <w:t>, type</w:t>
+      </w:r>
+      <w:r>
+        <w:rPr>
+          <w:sz w:val="28"/>
+          <w:szCs w:val="28"/>
+        </w:rPr>
+        <w:t>]</w:t>
+      </w:r>
+    </w:p>
+    <w:p>
+      <w:pPr>
+        <w:rPr>
+          <w:sz w:val="28"/>
+          <w:szCs w:val="28"/>
+        </w:rPr>
+      </w:pPr>
+      <w:proofErr w:type="spellStart"/>
+      <w:r>
+        <w:rPr>
+          <w:sz w:val="28"/>
+          <w:szCs w:val="28"/>
+          <w:lang w:val="en-US"/>
+        </w:rPr>
         <w:t>PurchaseOrder</w:t>
       </w:r>
       <w:proofErr w:type="spellEnd"/>
@@ -2334,6 +2413,7 @@
           <w:sz w:val="28"/>
           <w:szCs w:val="28"/>
         </w:rPr>
+        <w:lastRenderedPageBreak/>
         <w:t xml:space="preserve">            last_name VARCHAR(50),</w:t>
       </w:r>
     </w:p>
@@ -2349,557 +2429,557 @@
           <w:sz w:val="28"/>
           <w:szCs w:val="28"/>
         </w:rPr>
+        <w:t xml:space="preserve">            contact int(11),</w:t>
+      </w:r>
+    </w:p>
+    <w:p>
+      <w:pPr>
+        <w:rPr>
+          <w:sz w:val="28"/>
+          <w:szCs w:val="28"/>
+        </w:rPr>
+      </w:pPr>
+      <w:r>
+        <w:rPr>
+          <w:sz w:val="28"/>
+          <w:szCs w:val="28"/>
+        </w:rPr>
+        <w:t xml:space="preserve">            PRIMARY KEY (id),</w:t>
+      </w:r>
+    </w:p>
+    <w:p>
+      <w:pPr>
+        <w:rPr>
+          <w:sz w:val="28"/>
+          <w:szCs w:val="28"/>
+        </w:rPr>
+      </w:pPr>
+      <w:r>
+        <w:rPr>
+          <w:sz w:val="28"/>
+          <w:szCs w:val="28"/>
+        </w:rPr>
+        <w:t xml:space="preserve">            FOREIGN KEY (roleid) REFERENCES UserRole(id),</w:t>
+      </w:r>
+    </w:p>
+    <w:p>
+      <w:pPr>
+        <w:rPr>
+          <w:sz w:val="28"/>
+          <w:szCs w:val="28"/>
+        </w:rPr>
+      </w:pPr>
+      <w:r>
+        <w:rPr>
+          <w:sz w:val="28"/>
+          <w:szCs w:val="28"/>
+        </w:rPr>
+        <w:t xml:space="preserve">            FOREIGN KEY (contact) REFERENCES UserContact(id)</w:t>
+      </w:r>
+    </w:p>
+    <w:p>
+      <w:pPr>
+        <w:rPr>
+          <w:sz w:val="28"/>
+          <w:szCs w:val="28"/>
+        </w:rPr>
+      </w:pPr>
+      <w:r>
+        <w:rPr>
+          <w:sz w:val="28"/>
+          <w:szCs w:val="28"/>
+        </w:rPr>
+        <w:t>);</w:t>
+      </w:r>
+    </w:p>
+    <w:p>
+      <w:pPr>
+        <w:rPr>
+          <w:sz w:val="28"/>
+          <w:szCs w:val="28"/>
+        </w:rPr>
+      </w:pPr>
+    </w:p>
+    <w:p>
+      <w:pPr>
+        <w:rPr>
+          <w:sz w:val="28"/>
+          <w:szCs w:val="28"/>
+        </w:rPr>
+      </w:pPr>
+      <w:r>
+        <w:rPr>
+          <w:sz w:val="28"/>
+          <w:szCs w:val="28"/>
+        </w:rPr>
+        <w:t>CREATE TABLE ComponentType (</w:t>
+      </w:r>
+    </w:p>
+    <w:p>
+      <w:pPr>
+        <w:rPr>
+          <w:sz w:val="28"/>
+          <w:szCs w:val="28"/>
+        </w:rPr>
+      </w:pPr>
+      <w:r>
+        <w:rPr>
+          <w:sz w:val="28"/>
+          <w:szCs w:val="28"/>
+        </w:rPr>
+        <w:t xml:space="preserve">           id int(11) NOT NULL AUTO_INCREMENT,</w:t>
+      </w:r>
+    </w:p>
+    <w:p>
+      <w:pPr>
+        <w:rPr>
+          <w:sz w:val="28"/>
+          <w:szCs w:val="28"/>
+        </w:rPr>
+      </w:pPr>
+      <w:r>
+        <w:rPr>
+          <w:sz w:val="28"/>
+          <w:szCs w:val="28"/>
+        </w:rPr>
+        <w:t xml:space="preserve">           den VARCHAR(50),</w:t>
+      </w:r>
+    </w:p>
+    <w:p>
+      <w:pPr>
+        <w:rPr>
+          <w:sz w:val="28"/>
+          <w:szCs w:val="28"/>
+        </w:rPr>
+      </w:pPr>
+      <w:r>
+        <w:rPr>
+          <w:sz w:val="28"/>
+          <w:szCs w:val="28"/>
+        </w:rPr>
+        <w:t xml:space="preserve">           PRIMARY KEY (id)</w:t>
+      </w:r>
+    </w:p>
+    <w:p>
+      <w:pPr>
+        <w:rPr>
+          <w:sz w:val="28"/>
+          <w:szCs w:val="28"/>
+        </w:rPr>
+      </w:pPr>
+      <w:r>
+        <w:rPr>
+          <w:sz w:val="28"/>
+          <w:szCs w:val="28"/>
+        </w:rPr>
+        <w:t>);</w:t>
+      </w:r>
+    </w:p>
+    <w:p>
+      <w:pPr>
+        <w:rPr>
+          <w:sz w:val="28"/>
+          <w:szCs w:val="28"/>
+        </w:rPr>
+      </w:pPr>
+    </w:p>
+    <w:p>
+      <w:pPr>
+        <w:rPr>
+          <w:sz w:val="28"/>
+          <w:szCs w:val="28"/>
+        </w:rPr>
+      </w:pPr>
+      <w:r>
+        <w:rPr>
+          <w:sz w:val="28"/>
+          <w:szCs w:val="28"/>
+        </w:rPr>
+        <w:t>CREATE TABLE Component (</w:t>
+      </w:r>
+    </w:p>
+    <w:p>
+      <w:pPr>
+        <w:rPr>
+          <w:sz w:val="28"/>
+          <w:szCs w:val="28"/>
+        </w:rPr>
+      </w:pPr>
+      <w:r>
+        <w:rPr>
+          <w:sz w:val="28"/>
+          <w:szCs w:val="28"/>
+        </w:rPr>
+        <w:t xml:space="preserve">            id int(11) NOT NULL AUTO_INCREMENT,</w:t>
+      </w:r>
+    </w:p>
+    <w:p>
+      <w:pPr>
+        <w:rPr>
+          <w:sz w:val="28"/>
+          <w:szCs w:val="28"/>
+        </w:rPr>
+      </w:pPr>
+      <w:r>
+        <w:rPr>
+          <w:sz w:val="28"/>
+          <w:szCs w:val="28"/>
+        </w:rPr>
+        <w:t xml:space="preserve">            den VARCHAR(50),</w:t>
+      </w:r>
+    </w:p>
+    <w:p>
+      <w:pPr>
+        <w:rPr>
+          <w:sz w:val="28"/>
+          <w:szCs w:val="28"/>
+        </w:rPr>
+      </w:pPr>
+      <w:r>
+        <w:rPr>
+          <w:sz w:val="28"/>
+          <w:szCs w:val="28"/>
+        </w:rPr>
+        <w:t xml:space="preserve">            price int(11),</w:t>
+      </w:r>
+    </w:p>
+    <w:p>
+      <w:pPr>
+        <w:rPr>
+          <w:sz w:val="28"/>
+          <w:szCs w:val="28"/>
+        </w:rPr>
+      </w:pPr>
+      <w:r>
+        <w:rPr>
+          <w:sz w:val="28"/>
+          <w:szCs w:val="28"/>
+        </w:rPr>
+        <w:t xml:space="preserve">            type int(11),</w:t>
+      </w:r>
+    </w:p>
+    <w:p>
+      <w:pPr>
+        <w:rPr>
+          <w:sz w:val="28"/>
+          <w:szCs w:val="28"/>
+        </w:rPr>
+      </w:pPr>
+      <w:r>
+        <w:rPr>
+          <w:sz w:val="28"/>
+          <w:szCs w:val="28"/>
+        </w:rPr>
+        <w:t xml:space="preserve">            sale float(11),</w:t>
+      </w:r>
+    </w:p>
+    <w:p>
+      <w:pPr>
+        <w:rPr>
+          <w:sz w:val="28"/>
+          <w:szCs w:val="28"/>
+        </w:rPr>
+      </w:pPr>
+      <w:r>
+        <w:rPr>
+          <w:sz w:val="28"/>
+          <w:szCs w:val="28"/>
+        </w:rPr>
+        <w:t xml:space="preserve">            maker VARCHAR(50),</w:t>
+      </w:r>
+    </w:p>
+    <w:p>
+      <w:pPr>
+        <w:rPr>
+          <w:sz w:val="28"/>
+          <w:szCs w:val="28"/>
+        </w:rPr>
+      </w:pPr>
+      <w:r>
+        <w:rPr>
+          <w:sz w:val="28"/>
+          <w:szCs w:val="28"/>
+        </w:rPr>
+        <w:t xml:space="preserve">            warranty int(11),</w:t>
+      </w:r>
+    </w:p>
+    <w:p>
+      <w:pPr>
+        <w:rPr>
+          <w:sz w:val="28"/>
+          <w:szCs w:val="28"/>
+        </w:rPr>
+      </w:pPr>
+      <w:r>
+        <w:rPr>
+          <w:sz w:val="28"/>
+          <w:szCs w:val="28"/>
+        </w:rPr>
+        <w:t xml:space="preserve">            stock int(11),</w:t>
+      </w:r>
+    </w:p>
+    <w:p>
+      <w:pPr>
+        <w:rPr>
+          <w:sz w:val="28"/>
+          <w:szCs w:val="28"/>
+        </w:rPr>
+      </w:pPr>
+      <w:r>
+        <w:rPr>
+          <w:sz w:val="28"/>
+          <w:szCs w:val="28"/>
+        </w:rPr>
+        <w:t xml:space="preserve">            specs int(11),</w:t>
+      </w:r>
+    </w:p>
+    <w:p>
+      <w:pPr>
+        <w:rPr>
+          <w:sz w:val="28"/>
+          <w:szCs w:val="28"/>
+        </w:rPr>
+      </w:pPr>
+      <w:r>
+        <w:rPr>
+          <w:sz w:val="28"/>
+          <w:szCs w:val="28"/>
+        </w:rPr>
+        <w:t xml:space="preserve">            PRIMARY KEY (id),</w:t>
+      </w:r>
+    </w:p>
+    <w:p>
+      <w:pPr>
+        <w:rPr>
+          <w:sz w:val="28"/>
+          <w:szCs w:val="28"/>
+        </w:rPr>
+      </w:pPr>
+      <w:r>
+        <w:rPr>
+          <w:sz w:val="28"/>
+          <w:szCs w:val="28"/>
+        </w:rPr>
+        <w:t xml:space="preserve">            FOREIGN KEY (type) REFERENCES ComponentType(id)</w:t>
+      </w:r>
+    </w:p>
+    <w:p>
+      <w:pPr>
+        <w:rPr>
+          <w:sz w:val="28"/>
+          <w:szCs w:val="28"/>
+        </w:rPr>
+      </w:pPr>
+      <w:r>
+        <w:rPr>
+          <w:sz w:val="28"/>
+          <w:szCs w:val="28"/>
+        </w:rPr>
+        <w:t>);</w:t>
+      </w:r>
+    </w:p>
+    <w:p>
+      <w:pPr>
+        <w:rPr>
+          <w:sz w:val="28"/>
+          <w:szCs w:val="28"/>
+        </w:rPr>
+      </w:pPr>
+    </w:p>
+    <w:p>
+      <w:pPr>
+        <w:rPr>
+          <w:sz w:val="28"/>
+          <w:szCs w:val="28"/>
+        </w:rPr>
+      </w:pPr>
+    </w:p>
+    <w:p>
+      <w:pPr>
+        <w:rPr>
+          <w:sz w:val="28"/>
+          <w:szCs w:val="28"/>
+        </w:rPr>
+      </w:pPr>
+      <w:r>
+        <w:rPr>
+          <w:sz w:val="28"/>
+          <w:szCs w:val="28"/>
+        </w:rPr>
+        <w:t>CREATE TABLE ComponentSpecification (</w:t>
+      </w:r>
+    </w:p>
+    <w:p>
+      <w:pPr>
+        <w:rPr>
+          <w:sz w:val="28"/>
+          <w:szCs w:val="28"/>
+        </w:rPr>
+      </w:pPr>
+      <w:r>
+        <w:rPr>
+          <w:sz w:val="28"/>
+          <w:szCs w:val="28"/>
+        </w:rPr>
+        <w:t xml:space="preserve">            id int(11) NOT NULL AUTO_INCREMENT,</w:t>
+      </w:r>
+    </w:p>
+    <w:p>
+      <w:pPr>
+        <w:rPr>
+          <w:sz w:val="28"/>
+          <w:szCs w:val="28"/>
+        </w:rPr>
+      </w:pPr>
+      <w:r>
+        <w:rPr>
+          <w:sz w:val="28"/>
+          <w:szCs w:val="28"/>
+        </w:rPr>
+        <w:t xml:space="preserve">            den VARCHAR(50),</w:t>
+      </w:r>
+    </w:p>
+    <w:p>
+      <w:pPr>
+        <w:rPr>
+          <w:sz w:val="28"/>
+          <w:szCs w:val="28"/>
+        </w:rPr>
+      </w:pPr>
+      <w:r>
+        <w:rPr>
+          <w:sz w:val="28"/>
+          <w:szCs w:val="28"/>
+        </w:rPr>
+        <w:t xml:space="preserve">            content VARCHAR(255),</w:t>
+      </w:r>
+    </w:p>
+    <w:p>
+      <w:pPr>
+        <w:rPr>
+          <w:sz w:val="28"/>
+          <w:szCs w:val="28"/>
+        </w:rPr>
+      </w:pPr>
+      <w:r>
+        <w:rPr>
+          <w:sz w:val="28"/>
+          <w:szCs w:val="28"/>
+        </w:rPr>
+        <w:t xml:space="preserve">            component int(11),</w:t>
+      </w:r>
+    </w:p>
+    <w:p>
+      <w:pPr>
+        <w:rPr>
+          <w:sz w:val="28"/>
+          <w:szCs w:val="28"/>
+        </w:rPr>
+      </w:pPr>
+      <w:r>
+        <w:rPr>
+          <w:sz w:val="28"/>
+          <w:szCs w:val="28"/>
+        </w:rPr>
+        <w:t xml:space="preserve">            PRIMARY KEY (id),</w:t>
+      </w:r>
+    </w:p>
+    <w:p>
+      <w:pPr>
+        <w:rPr>
+          <w:sz w:val="28"/>
+          <w:szCs w:val="28"/>
+        </w:rPr>
+      </w:pPr>
+      <w:r>
+        <w:rPr>
+          <w:sz w:val="28"/>
+          <w:szCs w:val="28"/>
+        </w:rPr>
+        <w:t xml:space="preserve">            FOREIGN KEY (component) REFERENCES Component (id)</w:t>
+      </w:r>
+    </w:p>
+    <w:p>
+      <w:pPr>
+        <w:rPr>
+          <w:sz w:val="28"/>
+          <w:szCs w:val="28"/>
+        </w:rPr>
+      </w:pPr>
+      <w:r>
+        <w:rPr>
+          <w:sz w:val="28"/>
+          <w:szCs w:val="28"/>
+        </w:rPr>
+        <w:t>);</w:t>
+      </w:r>
+    </w:p>
+    <w:p>
+      <w:pPr>
+        <w:rPr>
+          <w:sz w:val="28"/>
+          <w:szCs w:val="28"/>
+        </w:rPr>
+      </w:pPr>
+    </w:p>
+    <w:p>
+      <w:pPr>
+        <w:rPr>
+          <w:sz w:val="28"/>
+          <w:szCs w:val="28"/>
+        </w:rPr>
+      </w:pPr>
+      <w:r>
+        <w:rPr>
+          <w:sz w:val="28"/>
+          <w:szCs w:val="28"/>
+        </w:rPr>
+        <w:t>CREATE TABLE PurchaseOrder (</w:t>
+      </w:r>
+    </w:p>
+    <w:p>
+      <w:pPr>
+        <w:rPr>
+          <w:sz w:val="28"/>
+          <w:szCs w:val="28"/>
+        </w:rPr>
+      </w:pPr>
+      <w:r>
+        <w:rPr>
+          <w:sz w:val="28"/>
+          <w:szCs w:val="28"/>
+        </w:rPr>
+        <w:t xml:space="preserve">           id int(11) NOT NULL AUTO_INCREMENT,</w:t>
+      </w:r>
+    </w:p>
+    <w:p>
+      <w:pPr>
+        <w:rPr>
+          <w:sz w:val="28"/>
+          <w:szCs w:val="28"/>
+        </w:rPr>
+      </w:pPr>
+      <w:r>
+        <w:rPr>
+          <w:sz w:val="28"/>
+          <w:szCs w:val="28"/>
+        </w:rPr>
+        <w:t xml:space="preserve">           buyer int(11),</w:t>
+      </w:r>
+    </w:p>
+    <w:p>
+      <w:pPr>
+        <w:rPr>
+          <w:sz w:val="28"/>
+          <w:szCs w:val="28"/>
+        </w:rPr>
+      </w:pPr>
+      <w:r>
+        <w:rPr>
+          <w:sz w:val="28"/>
+          <w:szCs w:val="28"/>
+        </w:rPr>
         <w:lastRenderedPageBreak/>
-        <w:t xml:space="preserve">            contact int(11),</w:t>
-      </w:r>
-    </w:p>
-    <w:p>
-      <w:pPr>
-        <w:rPr>
-          <w:sz w:val="28"/>
-          <w:szCs w:val="28"/>
-        </w:rPr>
-      </w:pPr>
-      <w:r>
-        <w:rPr>
-          <w:sz w:val="28"/>
-          <w:szCs w:val="28"/>
-        </w:rPr>
-        <w:t xml:space="preserve">            PRIMARY KEY (id),</w:t>
-      </w:r>
-    </w:p>
-    <w:p>
-      <w:pPr>
-        <w:rPr>
-          <w:sz w:val="28"/>
-          <w:szCs w:val="28"/>
-        </w:rPr>
-      </w:pPr>
-      <w:r>
-        <w:rPr>
-          <w:sz w:val="28"/>
-          <w:szCs w:val="28"/>
-        </w:rPr>
-        <w:t xml:space="preserve">            FOREIGN KEY (roleid) REFERENCES UserRole(id),</w:t>
-      </w:r>
-    </w:p>
-    <w:p>
-      <w:pPr>
-        <w:rPr>
-          <w:sz w:val="28"/>
-          <w:szCs w:val="28"/>
-        </w:rPr>
-      </w:pPr>
-      <w:r>
-        <w:rPr>
-          <w:sz w:val="28"/>
-          <w:szCs w:val="28"/>
-        </w:rPr>
-        <w:t xml:space="preserve">            FOREIGN KEY (contact) REFERENCES UserContact(id)</w:t>
-      </w:r>
-    </w:p>
-    <w:p>
-      <w:pPr>
-        <w:rPr>
-          <w:sz w:val="28"/>
-          <w:szCs w:val="28"/>
-        </w:rPr>
-      </w:pPr>
-      <w:r>
-        <w:rPr>
-          <w:sz w:val="28"/>
-          <w:szCs w:val="28"/>
-        </w:rPr>
-        <w:t>);</w:t>
-      </w:r>
-    </w:p>
-    <w:p>
-      <w:pPr>
-        <w:rPr>
-          <w:sz w:val="28"/>
-          <w:szCs w:val="28"/>
-        </w:rPr>
-      </w:pPr>
-    </w:p>
-    <w:p>
-      <w:pPr>
-        <w:rPr>
-          <w:sz w:val="28"/>
-          <w:szCs w:val="28"/>
-        </w:rPr>
-      </w:pPr>
-      <w:r>
-        <w:rPr>
-          <w:sz w:val="28"/>
-          <w:szCs w:val="28"/>
-        </w:rPr>
-        <w:t>CREATE TABLE ComponentType (</w:t>
-      </w:r>
-    </w:p>
-    <w:p>
-      <w:pPr>
-        <w:rPr>
-          <w:sz w:val="28"/>
-          <w:szCs w:val="28"/>
-        </w:rPr>
-      </w:pPr>
-      <w:r>
-        <w:rPr>
-          <w:sz w:val="28"/>
-          <w:szCs w:val="28"/>
-        </w:rPr>
-        <w:t xml:space="preserve">           id int(11) NOT NULL AUTO_INCREMENT,</w:t>
-      </w:r>
-    </w:p>
-    <w:p>
-      <w:pPr>
-        <w:rPr>
-          <w:sz w:val="28"/>
-          <w:szCs w:val="28"/>
-        </w:rPr>
-      </w:pPr>
-      <w:r>
-        <w:rPr>
-          <w:sz w:val="28"/>
-          <w:szCs w:val="28"/>
-        </w:rPr>
-        <w:t xml:space="preserve">           den VARCHAR(50),</w:t>
-      </w:r>
-    </w:p>
-    <w:p>
-      <w:pPr>
-        <w:rPr>
-          <w:sz w:val="28"/>
-          <w:szCs w:val="28"/>
-        </w:rPr>
-      </w:pPr>
-      <w:r>
-        <w:rPr>
-          <w:sz w:val="28"/>
-          <w:szCs w:val="28"/>
-        </w:rPr>
-        <w:t xml:space="preserve">           PRIMARY KEY (id)</w:t>
-      </w:r>
-    </w:p>
-    <w:p>
-      <w:pPr>
-        <w:rPr>
-          <w:sz w:val="28"/>
-          <w:szCs w:val="28"/>
-        </w:rPr>
-      </w:pPr>
-      <w:r>
-        <w:rPr>
-          <w:sz w:val="28"/>
-          <w:szCs w:val="28"/>
-        </w:rPr>
-        <w:t>);</w:t>
-      </w:r>
-    </w:p>
-    <w:p>
-      <w:pPr>
-        <w:rPr>
-          <w:sz w:val="28"/>
-          <w:szCs w:val="28"/>
-        </w:rPr>
-      </w:pPr>
-    </w:p>
-    <w:p>
-      <w:pPr>
-        <w:rPr>
-          <w:sz w:val="28"/>
-          <w:szCs w:val="28"/>
-        </w:rPr>
-      </w:pPr>
-      <w:r>
-        <w:rPr>
-          <w:sz w:val="28"/>
-          <w:szCs w:val="28"/>
-        </w:rPr>
-        <w:t>CREATE TABLE Component (</w:t>
-      </w:r>
-    </w:p>
-    <w:p>
-      <w:pPr>
-        <w:rPr>
-          <w:sz w:val="28"/>
-          <w:szCs w:val="28"/>
-        </w:rPr>
-      </w:pPr>
-      <w:r>
-        <w:rPr>
-          <w:sz w:val="28"/>
-          <w:szCs w:val="28"/>
-        </w:rPr>
-        <w:t xml:space="preserve">            id int(11) NOT NULL AUTO_INCREMENT,</w:t>
-      </w:r>
-    </w:p>
-    <w:p>
-      <w:pPr>
-        <w:rPr>
-          <w:sz w:val="28"/>
-          <w:szCs w:val="28"/>
-        </w:rPr>
-      </w:pPr>
-      <w:r>
-        <w:rPr>
-          <w:sz w:val="28"/>
-          <w:szCs w:val="28"/>
-        </w:rPr>
-        <w:t xml:space="preserve">            den VARCHAR(50),</w:t>
-      </w:r>
-    </w:p>
-    <w:p>
-      <w:pPr>
-        <w:rPr>
-          <w:sz w:val="28"/>
-          <w:szCs w:val="28"/>
-        </w:rPr>
-      </w:pPr>
-      <w:r>
-        <w:rPr>
-          <w:sz w:val="28"/>
-          <w:szCs w:val="28"/>
-        </w:rPr>
-        <w:t xml:space="preserve">            price int(11),</w:t>
-      </w:r>
-    </w:p>
-    <w:p>
-      <w:pPr>
-        <w:rPr>
-          <w:sz w:val="28"/>
-          <w:szCs w:val="28"/>
-        </w:rPr>
-      </w:pPr>
-      <w:r>
-        <w:rPr>
-          <w:sz w:val="28"/>
-          <w:szCs w:val="28"/>
-        </w:rPr>
-        <w:t xml:space="preserve">            type int(11),</w:t>
-      </w:r>
-    </w:p>
-    <w:p>
-      <w:pPr>
-        <w:rPr>
-          <w:sz w:val="28"/>
-          <w:szCs w:val="28"/>
-        </w:rPr>
-      </w:pPr>
-      <w:r>
-        <w:rPr>
-          <w:sz w:val="28"/>
-          <w:szCs w:val="28"/>
-        </w:rPr>
-        <w:t xml:space="preserve">            sale float(11),</w:t>
-      </w:r>
-    </w:p>
-    <w:p>
-      <w:pPr>
-        <w:rPr>
-          <w:sz w:val="28"/>
-          <w:szCs w:val="28"/>
-        </w:rPr>
-      </w:pPr>
-      <w:r>
-        <w:rPr>
-          <w:sz w:val="28"/>
-          <w:szCs w:val="28"/>
-        </w:rPr>
-        <w:t xml:space="preserve">            maker VARCHAR(50),</w:t>
-      </w:r>
-    </w:p>
-    <w:p>
-      <w:pPr>
-        <w:rPr>
-          <w:sz w:val="28"/>
-          <w:szCs w:val="28"/>
-        </w:rPr>
-      </w:pPr>
-      <w:r>
-        <w:rPr>
-          <w:sz w:val="28"/>
-          <w:szCs w:val="28"/>
-        </w:rPr>
-        <w:t xml:space="preserve">            warranty int(11),</w:t>
-      </w:r>
-    </w:p>
-    <w:p>
-      <w:pPr>
-        <w:rPr>
-          <w:sz w:val="28"/>
-          <w:szCs w:val="28"/>
-        </w:rPr>
-      </w:pPr>
-      <w:r>
-        <w:rPr>
-          <w:sz w:val="28"/>
-          <w:szCs w:val="28"/>
-        </w:rPr>
-        <w:t xml:space="preserve">            stock int(11),</w:t>
-      </w:r>
-    </w:p>
-    <w:p>
-      <w:pPr>
-        <w:rPr>
-          <w:sz w:val="28"/>
-          <w:szCs w:val="28"/>
-        </w:rPr>
-      </w:pPr>
-      <w:r>
-        <w:rPr>
-          <w:sz w:val="28"/>
-          <w:szCs w:val="28"/>
-        </w:rPr>
-        <w:t xml:space="preserve">            specs int(11),</w:t>
-      </w:r>
-    </w:p>
-    <w:p>
-      <w:pPr>
-        <w:rPr>
-          <w:sz w:val="28"/>
-          <w:szCs w:val="28"/>
-        </w:rPr>
-      </w:pPr>
-      <w:r>
-        <w:rPr>
-          <w:sz w:val="28"/>
-          <w:szCs w:val="28"/>
-        </w:rPr>
-        <w:t xml:space="preserve">            PRIMARY KEY (id),</w:t>
-      </w:r>
-    </w:p>
-    <w:p>
-      <w:pPr>
-        <w:rPr>
-          <w:sz w:val="28"/>
-          <w:szCs w:val="28"/>
-        </w:rPr>
-      </w:pPr>
-      <w:r>
-        <w:rPr>
-          <w:sz w:val="28"/>
-          <w:szCs w:val="28"/>
-        </w:rPr>
-        <w:t xml:space="preserve">            FOREIGN KEY (type) REFERENCES ComponentType(id)</w:t>
-      </w:r>
-    </w:p>
-    <w:p>
-      <w:pPr>
-        <w:rPr>
-          <w:sz w:val="28"/>
-          <w:szCs w:val="28"/>
-        </w:rPr>
-      </w:pPr>
-      <w:r>
-        <w:rPr>
-          <w:sz w:val="28"/>
-          <w:szCs w:val="28"/>
-        </w:rPr>
-        <w:t>);</w:t>
-      </w:r>
-    </w:p>
-    <w:p>
-      <w:pPr>
-        <w:rPr>
-          <w:sz w:val="28"/>
-          <w:szCs w:val="28"/>
-        </w:rPr>
-      </w:pPr>
-    </w:p>
-    <w:p>
-      <w:pPr>
-        <w:rPr>
-          <w:sz w:val="28"/>
-          <w:szCs w:val="28"/>
-        </w:rPr>
-      </w:pPr>
-    </w:p>
-    <w:p>
-      <w:pPr>
-        <w:rPr>
-          <w:sz w:val="28"/>
-          <w:szCs w:val="28"/>
-        </w:rPr>
-      </w:pPr>
-      <w:r>
-        <w:rPr>
-          <w:sz w:val="28"/>
-          <w:szCs w:val="28"/>
-        </w:rPr>
-        <w:t>CREATE TABLE ComponentSpecification (</w:t>
-      </w:r>
-    </w:p>
-    <w:p>
-      <w:pPr>
-        <w:rPr>
-          <w:sz w:val="28"/>
-          <w:szCs w:val="28"/>
-        </w:rPr>
-      </w:pPr>
-      <w:r>
-        <w:rPr>
-          <w:sz w:val="28"/>
-          <w:szCs w:val="28"/>
-        </w:rPr>
-        <w:t xml:space="preserve">            id int(11) NOT NULL AUTO_INCREMENT,</w:t>
-      </w:r>
-    </w:p>
-    <w:p>
-      <w:pPr>
-        <w:rPr>
-          <w:sz w:val="28"/>
-          <w:szCs w:val="28"/>
-        </w:rPr>
-      </w:pPr>
-      <w:r>
-        <w:rPr>
-          <w:sz w:val="28"/>
-          <w:szCs w:val="28"/>
-        </w:rPr>
-        <w:t xml:space="preserve">            den VARCHAR(50),</w:t>
-      </w:r>
-    </w:p>
-    <w:p>
-      <w:pPr>
-        <w:rPr>
-          <w:sz w:val="28"/>
-          <w:szCs w:val="28"/>
-        </w:rPr>
-      </w:pPr>
-      <w:r>
-        <w:rPr>
-          <w:sz w:val="28"/>
-          <w:szCs w:val="28"/>
-        </w:rPr>
-        <w:t xml:space="preserve">            content VARCHAR(255),</w:t>
-      </w:r>
-    </w:p>
-    <w:p>
-      <w:pPr>
-        <w:rPr>
-          <w:sz w:val="28"/>
-          <w:szCs w:val="28"/>
-        </w:rPr>
-      </w:pPr>
-      <w:r>
-        <w:rPr>
-          <w:sz w:val="28"/>
-          <w:szCs w:val="28"/>
-        </w:rPr>
-        <w:t xml:space="preserve">            component int(11),</w:t>
-      </w:r>
-    </w:p>
-    <w:p>
-      <w:pPr>
-        <w:rPr>
-          <w:sz w:val="28"/>
-          <w:szCs w:val="28"/>
-        </w:rPr>
-      </w:pPr>
-      <w:r>
-        <w:rPr>
-          <w:sz w:val="28"/>
-          <w:szCs w:val="28"/>
-        </w:rPr>
-        <w:t xml:space="preserve">            PRIMARY KEY (id),</w:t>
-      </w:r>
-    </w:p>
-    <w:p>
-      <w:pPr>
-        <w:rPr>
-          <w:sz w:val="28"/>
-          <w:szCs w:val="28"/>
-        </w:rPr>
-      </w:pPr>
-      <w:r>
-        <w:rPr>
-          <w:sz w:val="28"/>
-          <w:szCs w:val="28"/>
-        </w:rPr>
-        <w:t xml:space="preserve">            FOREIGN KEY (component) REFERENCES Component (id)</w:t>
-      </w:r>
-    </w:p>
-    <w:p>
-      <w:pPr>
-        <w:rPr>
-          <w:sz w:val="28"/>
-          <w:szCs w:val="28"/>
-        </w:rPr>
-      </w:pPr>
-      <w:r>
-        <w:rPr>
-          <w:sz w:val="28"/>
-          <w:szCs w:val="28"/>
-        </w:rPr>
-        <w:t>);</w:t>
-      </w:r>
-    </w:p>
-    <w:p>
-      <w:pPr>
-        <w:rPr>
-          <w:sz w:val="28"/>
-          <w:szCs w:val="28"/>
-        </w:rPr>
-      </w:pPr>
-    </w:p>
-    <w:p>
-      <w:pPr>
-        <w:rPr>
-          <w:sz w:val="28"/>
-          <w:szCs w:val="28"/>
-        </w:rPr>
-      </w:pPr>
-      <w:r>
-        <w:rPr>
-          <w:sz w:val="28"/>
-          <w:szCs w:val="28"/>
-        </w:rPr>
-        <w:t>CREATE TABLE PurchaseOrder (</w:t>
-      </w:r>
-    </w:p>
-    <w:p>
-      <w:pPr>
-        <w:rPr>
-          <w:sz w:val="28"/>
-          <w:szCs w:val="28"/>
-        </w:rPr>
-      </w:pPr>
-      <w:r>
-        <w:rPr>
-          <w:sz w:val="28"/>
-          <w:szCs w:val="28"/>
-        </w:rPr>
-        <w:t xml:space="preserve">           id int(11) NOT NULL AUTO_INCREMENT,</w:t>
-      </w:r>
-    </w:p>
-    <w:p>
-      <w:pPr>
-        <w:rPr>
-          <w:sz w:val="28"/>
-          <w:szCs w:val="28"/>
-        </w:rPr>
-      </w:pPr>
-      <w:r>
-        <w:rPr>
-          <w:sz w:val="28"/>
-          <w:szCs w:val="28"/>
-        </w:rPr>
-        <w:t xml:space="preserve">           buyer int(11),</w:t>
-      </w:r>
-    </w:p>
-    <w:p>
-      <w:pPr>
-        <w:rPr>
-          <w:sz w:val="28"/>
-          <w:szCs w:val="28"/>
-        </w:rPr>
-      </w:pPr>
-      <w:r>
-        <w:rPr>
-          <w:sz w:val="28"/>
-          <w:szCs w:val="28"/>
-        </w:rPr>
         <w:t xml:space="preserve">           items int(11),</w:t>
       </w:r>
     </w:p>
@@ -2915,7 +2995,6 @@
           <w:sz w:val="28"/>
           <w:szCs w:val="28"/>
         </w:rPr>
-        <w:lastRenderedPageBreak/>
         <w:t xml:space="preserve">           order_date DATETIME(6),</w:t>
       </w:r>
     </w:p>

</xml_diff>